<commit_message>
Alteração da estrutura do estado
</commit_message>
<xml_diff>
--- a/Relatórios/Manual Técnico.docx
+++ b/Relatórios/Manual Técnico.docx
@@ -90,6 +90,13 @@
                     <w:szCs w:val="36"/>
                   </w:rPr>
                 </w:pPr>
+                <w:r>
+                  <w:rPr>
+                    <w:sz w:val="36"/>
+                    <w:szCs w:val="36"/>
+                  </w:rPr>
+                  <w:t>Engenharia Informática – Inteligência Artificial</w:t>
+                </w:r>
               </w:p>
             </w:tc>
           </w:tr>
@@ -99,10 +106,7 @@
                 <w:tcW w:w="0" w:type="auto"/>
                 <w:vAlign w:val="bottom"/>
               </w:tcPr>
-              <w:p>
-                <w:bookmarkStart w:id="0" w:name="_GoBack"/>
-                <w:bookmarkEnd w:id="0"/>
-              </w:p>
+              <w:p/>
             </w:tc>
           </w:tr>
           <w:tr>
@@ -664,10 +668,25 @@
     </w:p>
     <w:p>
       <w:pPr>
+        <w:rPr>
+          <w:rFonts w:asciiTheme="majorHAnsi" w:eastAsiaTheme="majorEastAsia" w:hAnsiTheme="majorHAnsi" w:cstheme="majorBidi"/>
+          <w:bCs/>
+          <w:color w:val="2F5897" w:themeColor="text2"/>
+          <w:sz w:val="28"/>
+          <w:szCs w:val="28"/>
+        </w:rPr>
+      </w:pPr>
+      <w:r>
+        <w:br w:type="page"/>
+      </w:r>
+    </w:p>
+    <w:p>
+      <w:pPr>
         <w:pStyle w:val="Cabealho2"/>
       </w:pPr>
       <w:proofErr w:type="spellStart"/>
       <w:r>
+        <w:lastRenderedPageBreak/>
         <w:t>Dep</w:t>
       </w:r>
       <w:r>
@@ -794,7 +813,6 @@
         <w:rPr>
           <w:rFonts w:cs="TeXGyreHeros-Regular"/>
         </w:rPr>
-        <w:lastRenderedPageBreak/>
         <w:t>Encontra a solução sem ter de explorar muito a á</w:t>
       </w:r>
       <w:r>
@@ -1276,6 +1294,7 @@
           <w:rFonts w:eastAsiaTheme="minorHAnsi" w:cs="TeXGyreHeros-Regular"/>
           <w:sz w:val="21"/>
         </w:rPr>
+        <w:lastRenderedPageBreak/>
         <w:t xml:space="preserve">Neste caso, sendo a solução dada por uma sequência de </w:t>
       </w:r>
       <w:r>
@@ -1360,6 +1379,8 @@
       <w:pPr>
         <w:pStyle w:val="Cabealho1"/>
       </w:pPr>
+      <w:bookmarkStart w:id="0" w:name="_GoBack"/>
+      <w:bookmarkEnd w:id="0"/>
       <w:r>
         <w:t>Estudo comparativo</w:t>
       </w:r>
@@ -1410,7 +1431,6 @@
                 <w:sz w:val="16"/>
                 <w:szCs w:val="16"/>
               </w:rPr>
-              <w:lastRenderedPageBreak/>
               <w:t>Tabuleiro</w:t>
             </w:r>
           </w:p>
@@ -6628,6 +6648,7 @@
                 <w:sz w:val="16"/>
                 <w:szCs w:val="16"/>
               </w:rPr>
+              <w:lastRenderedPageBreak/>
               <w:t>D</w:t>
             </w:r>
           </w:p>
@@ -8421,7 +8442,6 @@
                 <w:sz w:val="16"/>
                 <w:szCs w:val="16"/>
               </w:rPr>
-              <w:lastRenderedPageBreak/>
               <w:t>E</w:t>
             </w:r>
           </w:p>
@@ -11866,6 +11886,7 @@
     </w:p>
     <w:p>
       <w:r>
+        <w:lastRenderedPageBreak/>
         <w:t xml:space="preserve">O </w:t>
       </w:r>
       <w:proofErr w:type="spellStart"/>
@@ -11983,11 +12004,7 @@
         <w:t>f</w:t>
       </w:r>
       <w:r>
-        <w:t xml:space="preserve"> e é expandido sempre o nó </w:t>
-      </w:r>
-      <w:r>
-        <w:lastRenderedPageBreak/>
-        <w:t xml:space="preserve">com menor valor </w:t>
+        <w:t xml:space="preserve"> e é expandido sempre o nó com menor valor </w:t>
       </w:r>
       <w:r>
         <w:rPr>
@@ -12293,6 +12310,7 @@
         <w:pStyle w:val="Cabealho2"/>
       </w:pPr>
       <w:r>
+        <w:lastRenderedPageBreak/>
         <w:t>Tabuleiro D</w:t>
       </w:r>
     </w:p>
@@ -12374,7 +12392,6 @@
         <w:pStyle w:val="Cabealho2"/>
       </w:pPr>
       <w:r>
-        <w:lastRenderedPageBreak/>
         <w:t>Tabuleiro E</w:t>
       </w:r>
     </w:p>
@@ -12626,6 +12643,7 @@
         </w:numPr>
       </w:pPr>
       <w:r>
+        <w:lastRenderedPageBreak/>
         <w:t>menu-principal ()</w:t>
       </w:r>
     </w:p>
@@ -13703,7 +13721,6 @@
         </w:numPr>
       </w:pPr>
       <w:r>
-        <w:lastRenderedPageBreak/>
         <w:t xml:space="preserve">"Realiza um teste que gera todos os operadores </w:t>
       </w:r>
       <w:proofErr w:type="spellStart"/>
@@ -13978,6 +13995,7 @@
         </w:numPr>
       </w:pPr>
       <w:r>
+        <w:lastRenderedPageBreak/>
         <w:t>"Função de ordenação e junção da lista de abertos com a lista de sucessores no algoritmo a*"</w:t>
       </w:r>
     </w:p>
@@ -14016,7 +14034,6 @@
         </w:numPr>
       </w:pPr>
       <w:r>
-        <w:lastRenderedPageBreak/>
         <w:t>sucessores (no lista-operadores f-algoritmo prof-</w:t>
       </w:r>
       <w:proofErr w:type="spellStart"/>
@@ -14280,6 +14297,7 @@
         </w:numPr>
       </w:pPr>
       <w:r>
+        <w:lastRenderedPageBreak/>
         <w:t>"função que converte o tabuleiro em caixas"</w:t>
       </w:r>
     </w:p>
@@ -14586,6 +14604,7 @@
         </w:numPr>
       </w:pPr>
       <w:r>
+        <w:lastRenderedPageBreak/>
         <w:t>existe-</w:t>
       </w:r>
       <w:proofErr w:type="spellStart"/>
@@ -14677,7 +14696,6 @@
       </w:pPr>
       <w:proofErr w:type="spellStart"/>
       <w:r>
-        <w:lastRenderedPageBreak/>
         <w:t>bisecao</w:t>
       </w:r>
       <w:proofErr w:type="spellEnd"/>
@@ -15207,6 +15225,7 @@
         </w:numPr>
       </w:pPr>
       <w:r>
+        <w:lastRenderedPageBreak/>
         <w:t>(abertos (</w:t>
       </w:r>
       <w:proofErr w:type="spellStart"/>
@@ -15320,7 +15339,6 @@
         </w:numPr>
       </w:pPr>
       <w:r>
-        <w:lastRenderedPageBreak/>
         <w:t>substituir (i valor l)</w:t>
       </w:r>
     </w:p>
@@ -15636,7 +15654,6 @@
         </w:numPr>
       </w:pPr>
       <w:r>
-        <w:lastRenderedPageBreak/>
         <w:t>set-no-controlo (no controlo)</w:t>
       </w:r>
     </w:p>
@@ -16350,7 +16367,7 @@
         <w:noProof/>
         <w:color w:val="6076B4" w:themeColor="accent1"/>
       </w:rPr>
-      <w:t>Estudo comparativo</w:t>
+      <w:t>Limitações do Programa</w:t>
     </w:r>
     <w:r>
       <w:rPr>
@@ -16400,7 +16417,7 @@
         <w:noProof/>
         <w:color w:val="6076B4" w:themeColor="accent1"/>
       </w:rPr>
-      <w:t>2</w:t>
+      <w:t>17</w:t>
     </w:r>
     <w:r>
       <w:rPr>
@@ -19149,6 +19166,7 @@
   </w:compat>
   <w:rsids>
     <w:rsidRoot w:val="00107EBB"/>
+    <w:rsid w:val="000F3CDD"/>
     <w:rsid w:val="00107EBB"/>
     <w:rsid w:val="00246EE9"/>
     <w:rsid w:val="00343E41"/>
@@ -20016,15 +20034,6 @@
 </file>
 
 <file path=customXml/item1.xml><?xml version="1.0" encoding="utf-8"?>
-<?mso-contentType ?>
-<FormTemplates xmlns="http://schemas.microsoft.com/sharepoint/v3/contenttype/forms">
-  <Display>DocumentLibraryForm</Display>
-  <Edit>AssetEditForm</Edit>
-  <New>DocumentLibraryForm</New>
-</FormTemplates>
-</file>
-
-<file path=customXml/item2.xml><?xml version="1.0" encoding="utf-8"?>
 <outs:outSpaceData xmlns:outs="http://schemas.microsoft.com/office/2009/outspace/metadata">
   <outs:relatedDates/>
   <outs:relatedDocuments/>
@@ -20034,11 +20043,28 @@
 </outs:outSpaceData>
 </file>
 
+<file path=customXml/item2.xml><?xml version="1.0" encoding="utf-8"?>
+<?mso-contentType ?>
+<FormTemplates xmlns="http://schemas.microsoft.com/sharepoint/v3/contenttype/forms">
+  <Display>DocumentLibraryForm</Display>
+  <Edit>AssetEditForm</Edit>
+  <New>DocumentLibraryForm</New>
+</FormTemplates>
+</file>
+
 <file path=customXml/item3.xml><?xml version="1.0" encoding="utf-8"?>
 <b:Sources xmlns:b="http://schemas.openxmlformats.org/officeDocument/2006/bibliography" SelectedStyle="\APA.XSL" StyleName="APA"/>
 </file>
 
 <file path=customXml/itemProps1.xml><?xml version="1.0" encoding="utf-8"?>
+<ds:datastoreItem xmlns:ds="http://schemas.openxmlformats.org/officeDocument/2006/customXml" ds:itemID="{8AA9BBAF-2A1F-4D95-901E-4FFB9D2C6CBC}">
+  <ds:schemaRefs>
+    <ds:schemaRef ds:uri="http://schemas.microsoft.com/office/2009/outspace/metadata"/>
+  </ds:schemaRefs>
+</ds:datastoreItem>
+</file>
+
+<file path=customXml/itemProps2.xml><?xml version="1.0" encoding="utf-8"?>
 <ds:datastoreItem xmlns:ds="http://schemas.openxmlformats.org/officeDocument/2006/customXml" ds:itemID="{9F958C1C-7687-4DA3-A9E2-A05C93FD1E3B}">
   <ds:schemaRefs>
     <ds:schemaRef ds:uri="http://schemas.microsoft.com/sharepoint/v3/contenttype/forms"/>
@@ -20046,16 +20072,8 @@
 </ds:datastoreItem>
 </file>
 
-<file path=customXml/itemProps2.xml><?xml version="1.0" encoding="utf-8"?>
-<ds:datastoreItem xmlns:ds="http://schemas.openxmlformats.org/officeDocument/2006/customXml" ds:itemID="{8AA9BBAF-2A1F-4D95-901E-4FFB9D2C6CBC}">
-  <ds:schemaRefs>
-    <ds:schemaRef ds:uri="http://schemas.microsoft.com/office/2009/outspace/metadata"/>
-  </ds:schemaRefs>
-</ds:datastoreItem>
-</file>
-
 <file path=customXml/itemProps3.xml><?xml version="1.0" encoding="utf-8"?>
-<ds:datastoreItem xmlns:ds="http://schemas.openxmlformats.org/officeDocument/2006/customXml" ds:itemID="{2FBCB5BB-B9A6-4CBC-9A2D-1136872201D9}">
+<ds:datastoreItem xmlns:ds="http://schemas.openxmlformats.org/officeDocument/2006/customXml" ds:itemID="{691DF6DB-6A47-404E-9DDE-42A97DBA4A95}">
   <ds:schemaRefs>
     <ds:schemaRef ds:uri="http://schemas.openxmlformats.org/officeDocument/2006/bibliography"/>
   </ds:schemaRefs>

</xml_diff>